<commit_message>
pkg4 released. Doc version 1.0.5
</commit_message>
<xml_diff>
--- a/static/docabout.docx
+++ b/static/docabout.docx
@@ -268,8 +268,6 @@
         </w:rPr>
         <w:t xml:space="preserve">. Also </w:t>
       </w:r>
-      <w:bookmarkStart w:id="0" w:name="_GoBack"/>
-      <w:bookmarkEnd w:id="0"/>
       <w:r>
         <w:rPr>
           <w:rFonts w:ascii="Arial" w:hAnsi="Arial" w:cs="Arial"/>
@@ -290,7 +288,87 @@
           <w:rFonts w:ascii="Arial" w:hAnsi="Arial" w:cs="Arial"/>
           <w:b/>
         </w:rPr>
-        <w:t xml:space="preserve"> da </w:t>
+        <w:t xml:space="preserve"> da Hora </w:t>
+      </w:r>
+      <w:r>
+        <w:rPr>
+          <w:rFonts w:ascii="Arial" w:hAnsi="Arial" w:cs="Arial"/>
+        </w:rPr>
+        <w:t>for managing the solutions architecture</w:t>
+      </w:r>
+      <w:r>
+        <w:rPr>
+          <w:rFonts w:ascii="Arial" w:hAnsi="Arial" w:cs="Arial"/>
+        </w:rPr>
+        <w:t>.</w:t>
+      </w:r>
+      <w:r>
+        <w:rPr>
+          <w:rFonts w:ascii="Arial" w:hAnsi="Arial" w:cs="Arial"/>
+        </w:rPr>
+        <w:t xml:space="preserve"> Additionally, our sincere t</w:t>
+      </w:r>
+      <w:r>
+        <w:rPr>
+          <w:rFonts w:ascii="Arial" w:hAnsi="Arial" w:cs="Arial"/>
+        </w:rPr>
+        <w:t xml:space="preserve">hanks to </w:t>
+      </w:r>
+      <w:r>
+        <w:rPr>
+          <w:rFonts w:ascii="Arial" w:hAnsi="Arial" w:cs="Arial"/>
+          <w:b/>
+        </w:rPr>
+        <w:t>Adam Wolff</w:t>
+      </w:r>
+      <w:r>
+        <w:rPr>
+          <w:rFonts w:ascii="Arial" w:hAnsi="Arial" w:cs="Arial"/>
+        </w:rPr>
+        <w:t xml:space="preserve"> for helping to proof-read this document and </w:t>
+      </w:r>
+      <w:r>
+        <w:rPr>
+          <w:rFonts w:ascii="Arial" w:hAnsi="Arial" w:cs="Arial"/>
+        </w:rPr>
+        <w:t xml:space="preserve">for providing </w:t>
+      </w:r>
+      <w:r>
+        <w:rPr>
+          <w:rFonts w:ascii="Arial" w:hAnsi="Arial" w:cs="Arial"/>
+        </w:rPr>
+        <w:t>new interesting ideas</w:t>
+      </w:r>
+      <w:r>
+        <w:rPr>
+          <w:rFonts w:ascii="Arial" w:hAnsi="Arial" w:cs="Arial"/>
+        </w:rPr>
+        <w:t xml:space="preserve"> </w:t>
+      </w:r>
+      <w:r>
+        <w:rPr>
+          <w:rFonts w:ascii="Arial" w:hAnsi="Arial" w:cs="Arial"/>
+        </w:rPr>
+        <w:t>and</w:t>
+      </w:r>
+      <w:r>
+        <w:rPr>
+          <w:rFonts w:ascii="Arial" w:hAnsi="Arial" w:cs="Arial"/>
+        </w:rPr>
+        <w:t>, last but definitely not least, our thanks to</w:t>
+      </w:r>
+      <w:r>
+        <w:rPr>
+          <w:rFonts w:ascii="Arial" w:hAnsi="Arial" w:cs="Arial"/>
+        </w:rPr>
+        <w:t xml:space="preserve"> </w:t>
+      </w:r>
+      <w:r>
+        <w:rPr>
+          <w:rFonts w:ascii="Arial" w:hAnsi="Arial" w:cs="Arial"/>
+          <w:b/>
+        </w:rPr>
+        <w:t xml:space="preserve">Tiago </w:t>
       </w:r>
       <w:proofErr w:type="spellStart"/>
       <w:r>
@@ -298,95 +376,28 @@
           <w:rFonts w:ascii="Arial" w:hAnsi="Arial" w:cs="Arial"/>
           <w:b/>
         </w:rPr>
-        <w:t>Hora</w:t>
+        <w:t>Bentivoglio</w:t>
       </w:r>
       <w:proofErr w:type="spellEnd"/>
       <w:r>
         <w:rPr>
           <w:rFonts w:ascii="Arial" w:hAnsi="Arial" w:cs="Arial"/>
+        </w:rPr>
+        <w:t xml:space="preserve"> and </w:t>
+      </w:r>
+      <w:r>
+        <w:rPr>
+          <w:rFonts w:ascii="Arial" w:hAnsi="Arial" w:cs="Arial"/>
+          <w:b/>
+        </w:rPr>
+        <w:t>Paulo</w:t>
+      </w:r>
+      <w:r>
+        <w:rPr>
+          <w:rFonts w:ascii="Arial" w:hAnsi="Arial" w:cs="Arial"/>
           <w:b/>
         </w:rPr>
         <w:t xml:space="preserve"> </w:t>
-      </w:r>
-      <w:r>
-        <w:rPr>
-          <w:rFonts w:ascii="Arial" w:hAnsi="Arial" w:cs="Arial"/>
-        </w:rPr>
-        <w:t>for managing the solutions architecture</w:t>
-      </w:r>
-      <w:r>
-        <w:rPr>
-          <w:rFonts w:ascii="Arial" w:hAnsi="Arial" w:cs="Arial"/>
-        </w:rPr>
-        <w:t>.</w:t>
-      </w:r>
-      <w:r>
-        <w:rPr>
-          <w:rFonts w:ascii="Arial" w:hAnsi="Arial" w:cs="Arial"/>
-        </w:rPr>
-        <w:t xml:space="preserve"> Additionally, our sincere t</w:t>
-      </w:r>
-      <w:r>
-        <w:rPr>
-          <w:rFonts w:ascii="Arial" w:hAnsi="Arial" w:cs="Arial"/>
-        </w:rPr>
-        <w:t xml:space="preserve">hanks to </w:t>
-      </w:r>
-      <w:r>
-        <w:rPr>
-          <w:rFonts w:ascii="Arial" w:hAnsi="Arial" w:cs="Arial"/>
-          <w:b/>
-        </w:rPr>
-        <w:t>Adam Wolff</w:t>
-      </w:r>
-      <w:r>
-        <w:rPr>
-          <w:rFonts w:ascii="Arial" w:hAnsi="Arial" w:cs="Arial"/>
-        </w:rPr>
-        <w:t xml:space="preserve"> for helping to proof-read this document and </w:t>
-      </w:r>
-      <w:r>
-        <w:rPr>
-          <w:rFonts w:ascii="Arial" w:hAnsi="Arial" w:cs="Arial"/>
-        </w:rPr>
-        <w:t xml:space="preserve">for providing </w:t>
-      </w:r>
-      <w:r>
-        <w:rPr>
-          <w:rFonts w:ascii="Arial" w:hAnsi="Arial" w:cs="Arial"/>
-        </w:rPr>
-        <w:t>new interesting ideas</w:t>
-      </w:r>
-      <w:r>
-        <w:rPr>
-          <w:rFonts w:ascii="Arial" w:hAnsi="Arial" w:cs="Arial"/>
-        </w:rPr>
-        <w:t xml:space="preserve"> </w:t>
-      </w:r>
-      <w:r>
-        <w:rPr>
-          <w:rFonts w:ascii="Arial" w:hAnsi="Arial" w:cs="Arial"/>
-        </w:rPr>
-        <w:t>and</w:t>
-      </w:r>
-      <w:r>
-        <w:rPr>
-          <w:rFonts w:ascii="Arial" w:hAnsi="Arial" w:cs="Arial"/>
-        </w:rPr>
-        <w:t>, last but definitely not least, our thanks to</w:t>
-      </w:r>
-      <w:r>
-        <w:rPr>
-          <w:rFonts w:ascii="Arial" w:hAnsi="Arial" w:cs="Arial"/>
-        </w:rPr>
-        <w:t xml:space="preserve"> </w:t>
-      </w:r>
-      <w:r>
-        <w:rPr>
-          <w:rFonts w:ascii="Arial" w:hAnsi="Arial" w:cs="Arial"/>
-          <w:b/>
-        </w:rPr>
-        <w:t xml:space="preserve">Paulo </w:t>
       </w:r>
       <w:proofErr w:type="spellStart"/>
       <w:r>
@@ -713,6 +724,29 @@
           <w:rFonts w:ascii="Arial" w:hAnsi="Arial" w:cs="Arial"/>
         </w:rPr>
         <w:t xml:space="preserve">In case you find any typos or misinformation please reach us at </w:t>
+      </w:r>
+      <w:r>
+        <w:rPr>
+          <w:rFonts w:ascii="Arial" w:hAnsi="Arial" w:cs="Arial"/>
+          <w:b/>
+          <w:u w:val="single"/>
+        </w:rPr>
+        <w:t>tiago.b@bpatechnologies</w:t>
+      </w:r>
+      <w:r>
+        <w:rPr>
+          <w:rFonts w:ascii="Arial" w:hAnsi="Arial" w:cs="Arial"/>
+          <w:b/>
+          <w:u w:val="single"/>
+        </w:rPr>
+        <w:t>.com,</w:t>
+      </w:r>
+      <w:r>
+        <w:rPr>
+          <w:rFonts w:ascii="Arial" w:hAnsi="Arial" w:cs="Arial"/>
+          <w:b/>
+        </w:rPr>
+        <w:t xml:space="preserve"> </w:t>
       </w:r>
       <w:hyperlink r:id="rId7" w:history="1">
         <w:r>
@@ -760,6 +794,8 @@
         </w:rPr>
         <w:t>ou to our list of contributors.</w:t>
       </w:r>
+      <w:bookmarkStart w:id="0" w:name="_GoBack"/>
+      <w:bookmarkEnd w:id="0"/>
     </w:p>
     <w:sectPr>
       <w:pgSz w:w="12240" w:h="15840"/>

</xml_diff>

<commit_message>
vers 1.0.7, pkg 6
</commit_message>
<xml_diff>
--- a/static/docabout.docx
+++ b/static/docabout.docx
@@ -680,7 +680,6 @@
           <w:rPr>
             <w:rStyle w:val="Hyperlink"/>
             <w:rFonts w:ascii="Arial" w:hAnsi="Arial" w:cs="Arial"/>
-            <w:color w:val="auto"/>
           </w:rPr>
           <w:t>rocket.openiap.io</w:t>
         </w:r>
@@ -695,13 +694,27 @@
         <w:rPr>
           <w:rFonts w:ascii="Arial" w:hAnsi="Arial" w:cs="Arial"/>
         </w:rPr>
-        <w:t>(www.</w:t>
-      </w:r>
-      <w:r>
-        <w:rPr>
-          <w:rFonts w:ascii="Arial" w:hAnsi="Arial" w:cs="Arial"/>
-        </w:rPr>
-        <w:t>rocket.openiap.io/)</w:t>
+        <w:t>(</w:t>
+      </w:r>
+      <w:r>
+        <w:rPr>
+          <w:rFonts w:ascii="Arial" w:hAnsi="Arial" w:cs="Arial"/>
+        </w:rPr>
+        <w:t>https</w:t>
+      </w:r>
+      <w:bookmarkStart w:id="0" w:name="_GoBack"/>
+      <w:bookmarkEnd w:id="0"/>
+      <w:r>
+        <w:rPr>
+          <w:rFonts w:ascii="Arial" w:hAnsi="Arial" w:cs="Arial"/>
+        </w:rPr>
+        <w:t>://rocket.openiap.io/</w:t>
+      </w:r>
+      <w:r>
+        <w:rPr>
+          <w:rFonts w:ascii="Arial" w:hAnsi="Arial" w:cs="Arial"/>
+        </w:rPr>
+        <w:t>)</w:t>
       </w:r>
     </w:p>
     <w:p>
@@ -794,8 +807,6 @@
         </w:rPr>
         <w:t>ou to our list of contributors.</w:t>
       </w:r>
-      <w:bookmarkStart w:id="0" w:name="_GoBack"/>
-      <w:bookmarkEnd w:id="0"/>
     </w:p>
     <w:sectPr>
       <w:pgSz w:w="12240" w:h="15840"/>

</xml_diff>